<commit_message>
add apis y filters, etc
</commit_message>
<xml_diff>
--- a/public/images/Perfil de Proyecto de Título.docx
+++ b/public/images/Perfil de Proyecto de Título.docx
@@ -28,6 +28,14 @@
       <w:tblPr>
         <w:tblStyle w:val="Tablaconcuadrcula"/>
         <w:tblW w:w="11124" w:type="dxa"/>
+        <w:tblBorders>
+          <w:top w:val="none" w:sz="0" w:space="0" w:color="auto"/>
+          <w:left w:val="none" w:sz="0" w:space="0" w:color="auto"/>
+          <w:bottom w:val="none" w:sz="0" w:space="0" w:color="auto"/>
+          <w:right w:val="none" w:sz="0" w:space="0" w:color="auto"/>
+          <w:insideH w:val="none" w:sz="0" w:space="0" w:color="auto"/>
+          <w:insideV w:val="none" w:sz="0" w:space="0" w:color="auto"/>
+        </w:tblBorders>
         <w:tblLook w:val="04A0" w:firstRow="1" w:lastRow="0" w:firstColumn="1" w:lastColumn="0" w:noHBand="0" w:noVBand="1"/>
       </w:tblPr>
       <w:tblGrid>
@@ -42,12 +50,11 @@
           <w:tcPr>
             <w:tcW w:w="3147" w:type="dxa"/>
             <w:tcBorders>
-              <w:top w:val="single" w:sz="4" w:space="0" w:color="9EA5AA"/>
-              <w:left w:val="single" w:sz="4" w:space="0" w:color="9EA5AA"/>
-              <w:bottom w:val="single" w:sz="4" w:space="0" w:color="9EA5AA"/>
-              <w:right w:val="single" w:sz="4" w:space="0" w:color="9EA5AA"/>
-            </w:tcBorders>
-            <w:shd w:val="clear" w:color="auto" w:fill="FF33CC"/>
+              <w:top w:val="single" w:sz="4" w:space="0" w:color="auto"/>
+              <w:left w:val="single" w:sz="4" w:space="0" w:color="auto"/>
+              <w:bottom w:val="single" w:sz="4" w:space="0" w:color="auto"/>
+            </w:tcBorders>
+            <w:shd w:val="clear" w:color="auto" w:fill="D9E2F3" w:themeFill="accent1" w:themeFillTint="33"/>
             <w:vAlign w:val="center"/>
           </w:tcPr>
           <w:p>
@@ -62,16 +69,21 @@
               </w:rPr>
               <w:t>NRC</w:t>
             </w:r>
+            <w:r>
+              <w:rPr>
+                <w:color w:val="000000" w:themeColor="text1"/>
+              </w:rPr>
+              <w:t>:</w:t>
+            </w:r>
           </w:p>
         </w:tc>
         <w:tc>
           <w:tcPr>
             <w:tcW w:w="7977" w:type="dxa"/>
             <w:tcBorders>
-              <w:top w:val="single" w:sz="4" w:space="0" w:color="9EA5AA"/>
-              <w:left w:val="single" w:sz="4" w:space="0" w:color="9EA5AA"/>
-              <w:bottom w:val="single" w:sz="4" w:space="0" w:color="9EA5AA"/>
-              <w:right w:val="single" w:sz="4" w:space="0" w:color="9EA5AA"/>
+              <w:top w:val="single" w:sz="4" w:space="0" w:color="auto"/>
+              <w:bottom w:val="single" w:sz="4" w:space="0" w:color="auto"/>
+              <w:right w:val="single" w:sz="4" w:space="0" w:color="auto"/>
             </w:tcBorders>
             <w:vAlign w:val="center"/>
           </w:tcPr>
@@ -92,10 +104,8 @@
           <w:tcPr>
             <w:tcW w:w="3147" w:type="dxa"/>
             <w:tcBorders>
-              <w:top w:val="single" w:sz="4" w:space="0" w:color="9EA5AA"/>
-              <w:left w:val="nil"/>
-              <w:bottom w:val="single" w:sz="4" w:space="0" w:color="AED1EA"/>
-              <w:right w:val="nil"/>
+              <w:top w:val="single" w:sz="4" w:space="0" w:color="auto"/>
+              <w:bottom w:val="single" w:sz="4" w:space="0" w:color="auto"/>
             </w:tcBorders>
             <w:vAlign w:val="center"/>
           </w:tcPr>
@@ -111,10 +121,8 @@
           <w:tcPr>
             <w:tcW w:w="7977" w:type="dxa"/>
             <w:tcBorders>
-              <w:top w:val="single" w:sz="4" w:space="0" w:color="9EA5AA"/>
-              <w:left w:val="nil"/>
-              <w:bottom w:val="single" w:sz="4" w:space="0" w:color="AED1EA"/>
-              <w:right w:val="nil"/>
+              <w:top w:val="single" w:sz="4" w:space="0" w:color="auto"/>
+              <w:bottom w:val="single" w:sz="4" w:space="0" w:color="auto"/>
             </w:tcBorders>
             <w:vAlign w:val="center"/>
           </w:tcPr>
@@ -135,12 +143,11 @@
           <w:tcPr>
             <w:tcW w:w="3147" w:type="dxa"/>
             <w:tcBorders>
-              <w:top w:val="single" w:sz="4" w:space="0" w:color="9EA5AA"/>
-              <w:left w:val="single" w:sz="4" w:space="0" w:color="9EA5AA"/>
-              <w:bottom w:val="single" w:sz="4" w:space="0" w:color="9EA5AA"/>
-              <w:right w:val="single" w:sz="4" w:space="0" w:color="9EA5AA"/>
-            </w:tcBorders>
-            <w:shd w:val="clear" w:color="auto" w:fill="00B0F0"/>
+              <w:top w:val="single" w:sz="4" w:space="0" w:color="auto"/>
+              <w:left w:val="single" w:sz="4" w:space="0" w:color="auto"/>
+              <w:bottom w:val="single" w:sz="4" w:space="0" w:color="auto"/>
+            </w:tcBorders>
+            <w:shd w:val="clear" w:color="auto" w:fill="83CFBD"/>
             <w:vAlign w:val="center"/>
           </w:tcPr>
           <w:p>
@@ -161,10 +168,9 @@
           <w:tcPr>
             <w:tcW w:w="7977" w:type="dxa"/>
             <w:tcBorders>
-              <w:top w:val="single" w:sz="4" w:space="0" w:color="9EA5AA"/>
-              <w:left w:val="single" w:sz="4" w:space="0" w:color="9EA5AA"/>
-              <w:bottom w:val="single" w:sz="4" w:space="0" w:color="9EA5AA"/>
-              <w:right w:val="single" w:sz="4" w:space="0" w:color="9EA5AA"/>
+              <w:top w:val="single" w:sz="4" w:space="0" w:color="auto"/>
+              <w:bottom w:val="single" w:sz="4" w:space="0" w:color="auto"/>
+              <w:right w:val="single" w:sz="4" w:space="0" w:color="auto"/>
             </w:tcBorders>
             <w:vAlign w:val="center"/>
           </w:tcPr>
@@ -185,10 +191,8 @@
           <w:tcPr>
             <w:tcW w:w="3147" w:type="dxa"/>
             <w:tcBorders>
-              <w:top w:val="single" w:sz="4" w:space="0" w:color="9EA5AA"/>
-              <w:left w:val="nil"/>
-              <w:bottom w:val="single" w:sz="4" w:space="0" w:color="AED1EA"/>
-              <w:right w:val="nil"/>
+              <w:top w:val="single" w:sz="4" w:space="0" w:color="auto"/>
+              <w:bottom w:val="single" w:sz="4" w:space="0" w:color="auto"/>
             </w:tcBorders>
             <w:vAlign w:val="center"/>
           </w:tcPr>
@@ -204,10 +208,8 @@
           <w:tcPr>
             <w:tcW w:w="7977" w:type="dxa"/>
             <w:tcBorders>
-              <w:top w:val="single" w:sz="4" w:space="0" w:color="9EA5AA"/>
-              <w:left w:val="nil"/>
-              <w:bottom w:val="single" w:sz="4" w:space="0" w:color="AED1EA"/>
-              <w:right w:val="nil"/>
+              <w:top w:val="single" w:sz="4" w:space="0" w:color="auto"/>
+              <w:bottom w:val="single" w:sz="4" w:space="0" w:color="auto"/>
             </w:tcBorders>
             <w:vAlign w:val="center"/>
           </w:tcPr>
@@ -228,12 +230,11 @@
           <w:tcPr>
             <w:tcW w:w="3147" w:type="dxa"/>
             <w:tcBorders>
-              <w:top w:val="single" w:sz="4" w:space="0" w:color="9EA5AA"/>
-              <w:left w:val="single" w:sz="4" w:space="0" w:color="9EA5AA"/>
-              <w:bottom w:val="single" w:sz="4" w:space="0" w:color="9EA5AA"/>
-              <w:right w:val="single" w:sz="4" w:space="0" w:color="9EA5AA"/>
-            </w:tcBorders>
-            <w:shd w:val="clear" w:color="auto" w:fill="9EA5AA"/>
+              <w:top w:val="single" w:sz="4" w:space="0" w:color="auto"/>
+              <w:left w:val="single" w:sz="4" w:space="0" w:color="auto"/>
+              <w:bottom w:val="single" w:sz="4" w:space="0" w:color="auto"/>
+            </w:tcBorders>
+            <w:shd w:val="clear" w:color="auto" w:fill="FFFFBA"/>
             <w:vAlign w:val="center"/>
           </w:tcPr>
           <w:p>
@@ -254,10 +255,9 @@
           <w:tcPr>
             <w:tcW w:w="7977" w:type="dxa"/>
             <w:tcBorders>
-              <w:top w:val="single" w:sz="4" w:space="0" w:color="9EA5AA"/>
-              <w:left w:val="single" w:sz="4" w:space="0" w:color="9EA5AA"/>
-              <w:bottom w:val="single" w:sz="4" w:space="0" w:color="9EA5AA"/>
-              <w:right w:val="single" w:sz="4" w:space="0" w:color="9EA5AA"/>
+              <w:top w:val="single" w:sz="4" w:space="0" w:color="auto"/>
+              <w:bottom w:val="single" w:sz="4" w:space="0" w:color="auto"/>
+              <w:right w:val="single" w:sz="4" w:space="0" w:color="auto"/>
             </w:tcBorders>
             <w:vAlign w:val="center"/>
           </w:tcPr>
@@ -278,10 +278,8 @@
           <w:tcPr>
             <w:tcW w:w="3147" w:type="dxa"/>
             <w:tcBorders>
-              <w:top w:val="single" w:sz="4" w:space="0" w:color="9EA5AA"/>
-              <w:left w:val="nil"/>
-              <w:bottom w:val="single" w:sz="4" w:space="0" w:color="AED1EA"/>
-              <w:right w:val="nil"/>
+              <w:top w:val="single" w:sz="4" w:space="0" w:color="auto"/>
+              <w:bottom w:val="single" w:sz="4" w:space="0" w:color="auto"/>
             </w:tcBorders>
             <w:vAlign w:val="center"/>
           </w:tcPr>
@@ -297,10 +295,8 @@
           <w:tcPr>
             <w:tcW w:w="7977" w:type="dxa"/>
             <w:tcBorders>
-              <w:top w:val="single" w:sz="4" w:space="0" w:color="9EA5AA"/>
-              <w:left w:val="nil"/>
-              <w:bottom w:val="single" w:sz="4" w:space="0" w:color="AED1EA"/>
-              <w:right w:val="nil"/>
+              <w:top w:val="single" w:sz="4" w:space="0" w:color="auto"/>
+              <w:bottom w:val="single" w:sz="4" w:space="0" w:color="auto"/>
             </w:tcBorders>
             <w:vAlign w:val="center"/>
           </w:tcPr>
@@ -321,12 +317,11 @@
           <w:tcPr>
             <w:tcW w:w="3147" w:type="dxa"/>
             <w:tcBorders>
-              <w:top w:val="single" w:sz="4" w:space="0" w:color="AED1EA"/>
-              <w:left w:val="single" w:sz="4" w:space="0" w:color="AED1EA"/>
-              <w:bottom w:val="single" w:sz="4" w:space="0" w:color="AED1EA"/>
-              <w:right w:val="single" w:sz="4" w:space="0" w:color="AED1EA"/>
-            </w:tcBorders>
-            <w:shd w:val="clear" w:color="auto" w:fill="AED0EA"/>
+              <w:top w:val="single" w:sz="4" w:space="0" w:color="auto"/>
+              <w:left w:val="single" w:sz="4" w:space="0" w:color="auto"/>
+              <w:bottom w:val="single" w:sz="4" w:space="0" w:color="auto"/>
+            </w:tcBorders>
+            <w:shd w:val="clear" w:color="auto" w:fill="BAFFC9"/>
             <w:vAlign w:val="center"/>
           </w:tcPr>
           <w:p>
@@ -363,10 +358,9 @@
           <w:tcPr>
             <w:tcW w:w="7977" w:type="dxa"/>
             <w:tcBorders>
-              <w:top w:val="single" w:sz="4" w:space="0" w:color="AED1EA"/>
-              <w:left w:val="single" w:sz="4" w:space="0" w:color="AED1EA"/>
-              <w:bottom w:val="single" w:sz="4" w:space="0" w:color="AED1EA"/>
-              <w:right w:val="single" w:sz="4" w:space="0" w:color="AED1EA"/>
+              <w:top w:val="single" w:sz="4" w:space="0" w:color="auto"/>
+              <w:bottom w:val="single" w:sz="4" w:space="0" w:color="auto"/>
+              <w:right w:val="single" w:sz="4" w:space="0" w:color="auto"/>
             </w:tcBorders>
             <w:vAlign w:val="center"/>
           </w:tcPr>
@@ -387,10 +381,8 @@
           <w:tcPr>
             <w:tcW w:w="3147" w:type="dxa"/>
             <w:tcBorders>
-              <w:top w:val="single" w:sz="4" w:space="0" w:color="AED1EA"/>
-              <w:left w:val="nil"/>
-              <w:bottom w:val="single" w:sz="4" w:space="0" w:color="253240"/>
-              <w:right w:val="nil"/>
+              <w:top w:val="single" w:sz="4" w:space="0" w:color="auto"/>
+              <w:bottom w:val="single" w:sz="4" w:space="0" w:color="auto"/>
             </w:tcBorders>
             <w:vAlign w:val="center"/>
           </w:tcPr>
@@ -407,10 +399,8 @@
           <w:tcPr>
             <w:tcW w:w="7977" w:type="dxa"/>
             <w:tcBorders>
-              <w:top w:val="single" w:sz="4" w:space="0" w:color="AED1EA"/>
-              <w:left w:val="nil"/>
-              <w:bottom w:val="single" w:sz="4" w:space="0" w:color="253240"/>
-              <w:right w:val="nil"/>
+              <w:top w:val="single" w:sz="4" w:space="0" w:color="auto"/>
+              <w:bottom w:val="single" w:sz="4" w:space="0" w:color="auto"/>
             </w:tcBorders>
             <w:vAlign w:val="center"/>
           </w:tcPr>
@@ -431,12 +421,11 @@
           <w:tcPr>
             <w:tcW w:w="3147" w:type="dxa"/>
             <w:tcBorders>
-              <w:top w:val="single" w:sz="4" w:space="0" w:color="253240"/>
-              <w:left w:val="single" w:sz="4" w:space="0" w:color="253240"/>
-              <w:bottom w:val="single" w:sz="4" w:space="0" w:color="253240"/>
-              <w:right w:val="single" w:sz="4" w:space="0" w:color="253240"/>
-            </w:tcBorders>
-            <w:shd w:val="clear" w:color="auto" w:fill="253341"/>
+              <w:top w:val="single" w:sz="4" w:space="0" w:color="auto"/>
+              <w:left w:val="single" w:sz="4" w:space="0" w:color="auto"/>
+              <w:bottom w:val="single" w:sz="4" w:space="0" w:color="auto"/>
+            </w:tcBorders>
+            <w:shd w:val="clear" w:color="auto" w:fill="BAE1FF"/>
             <w:vAlign w:val="center"/>
           </w:tcPr>
           <w:p>
@@ -449,7 +438,6 @@
             <w:r>
               <w:rPr>
                 <w:rFonts w:cs="Times New Roman (Cuerpo en alfa"/>
-                <w:color w:val="FFFFFF" w:themeColor="background1"/>
               </w:rPr>
               <w:t>Resumen ejecutivo:</w:t>
             </w:r>
@@ -459,10 +447,9 @@
           <w:tcPr>
             <w:tcW w:w="7977" w:type="dxa"/>
             <w:tcBorders>
-              <w:top w:val="single" w:sz="4" w:space="0" w:color="253240"/>
-              <w:left w:val="single" w:sz="4" w:space="0" w:color="253240"/>
-              <w:bottom w:val="single" w:sz="4" w:space="0" w:color="253240"/>
-              <w:right w:val="single" w:sz="4" w:space="0" w:color="253240"/>
+              <w:top w:val="single" w:sz="4" w:space="0" w:color="auto"/>
+              <w:bottom w:val="single" w:sz="4" w:space="0" w:color="auto"/>
+              <w:right w:val="single" w:sz="4" w:space="0" w:color="auto"/>
             </w:tcBorders>
             <w:vAlign w:val="center"/>
           </w:tcPr>
@@ -484,10 +471,8 @@
           <w:tcPr>
             <w:tcW w:w="3147" w:type="dxa"/>
             <w:tcBorders>
-              <w:top w:val="single" w:sz="4" w:space="0" w:color="253240"/>
-              <w:left w:val="nil"/>
-              <w:bottom w:val="single" w:sz="4" w:space="0" w:color="A1C884"/>
-              <w:right w:val="nil"/>
+              <w:top w:val="single" w:sz="4" w:space="0" w:color="auto"/>
+              <w:bottom w:val="single" w:sz="4" w:space="0" w:color="auto"/>
             </w:tcBorders>
             <w:vAlign w:val="center"/>
           </w:tcPr>
@@ -504,10 +489,8 @@
           <w:tcPr>
             <w:tcW w:w="7977" w:type="dxa"/>
             <w:tcBorders>
-              <w:top w:val="single" w:sz="4" w:space="0" w:color="253240"/>
-              <w:left w:val="nil"/>
-              <w:bottom w:val="single" w:sz="4" w:space="0" w:color="A1C884"/>
-              <w:right w:val="nil"/>
+              <w:top w:val="single" w:sz="4" w:space="0" w:color="auto"/>
+              <w:bottom w:val="single" w:sz="4" w:space="0" w:color="auto"/>
             </w:tcBorders>
             <w:vAlign w:val="center"/>
           </w:tcPr>
@@ -528,12 +511,11 @@
           <w:tcPr>
             <w:tcW w:w="3147" w:type="dxa"/>
             <w:tcBorders>
-              <w:top w:val="single" w:sz="4" w:space="0" w:color="A1C884"/>
-              <w:left w:val="single" w:sz="4" w:space="0" w:color="A1C884"/>
-              <w:bottom w:val="single" w:sz="4" w:space="0" w:color="A1C884"/>
-              <w:right w:val="single" w:sz="4" w:space="0" w:color="A1C884"/>
-            </w:tcBorders>
-            <w:shd w:val="clear" w:color="auto" w:fill="A1C884"/>
+              <w:top w:val="single" w:sz="4" w:space="0" w:color="auto"/>
+              <w:left w:val="single" w:sz="4" w:space="0" w:color="auto"/>
+              <w:bottom w:val="single" w:sz="4" w:space="0" w:color="auto"/>
+            </w:tcBorders>
+            <w:shd w:val="clear" w:color="auto" w:fill="E6C9FF"/>
             <w:vAlign w:val="center"/>
           </w:tcPr>
           <w:p>
@@ -556,10 +538,9 @@
           <w:tcPr>
             <w:tcW w:w="7977" w:type="dxa"/>
             <w:tcBorders>
-              <w:top w:val="single" w:sz="4" w:space="0" w:color="A1C884"/>
-              <w:left w:val="single" w:sz="4" w:space="0" w:color="A1C884"/>
-              <w:bottom w:val="single" w:sz="4" w:space="0" w:color="A1C884"/>
-              <w:right w:val="single" w:sz="4" w:space="0" w:color="A1C884"/>
+              <w:top w:val="single" w:sz="4" w:space="0" w:color="auto"/>
+              <w:bottom w:val="single" w:sz="4" w:space="0" w:color="auto"/>
+              <w:right w:val="single" w:sz="4" w:space="0" w:color="auto"/>
             </w:tcBorders>
             <w:vAlign w:val="center"/>
           </w:tcPr>
@@ -580,10 +561,8 @@
           <w:tcPr>
             <w:tcW w:w="3147" w:type="dxa"/>
             <w:tcBorders>
-              <w:top w:val="single" w:sz="4" w:space="0" w:color="A1C884"/>
-              <w:left w:val="nil"/>
-              <w:bottom w:val="single" w:sz="4" w:space="0" w:color="FCC333"/>
-              <w:right w:val="nil"/>
+              <w:top w:val="single" w:sz="4" w:space="0" w:color="auto"/>
+              <w:bottom w:val="single" w:sz="4" w:space="0" w:color="auto"/>
             </w:tcBorders>
             <w:vAlign w:val="center"/>
           </w:tcPr>
@@ -600,10 +579,8 @@
           <w:tcPr>
             <w:tcW w:w="7977" w:type="dxa"/>
             <w:tcBorders>
-              <w:top w:val="single" w:sz="4" w:space="0" w:color="A1C884"/>
-              <w:left w:val="nil"/>
-              <w:bottom w:val="single" w:sz="4" w:space="0" w:color="FCC333"/>
-              <w:right w:val="nil"/>
+              <w:top w:val="single" w:sz="4" w:space="0" w:color="auto"/>
+              <w:bottom w:val="single" w:sz="4" w:space="0" w:color="auto"/>
             </w:tcBorders>
             <w:vAlign w:val="center"/>
           </w:tcPr>
@@ -624,12 +601,11 @@
           <w:tcPr>
             <w:tcW w:w="3147" w:type="dxa"/>
             <w:tcBorders>
-              <w:top w:val="single" w:sz="4" w:space="0" w:color="FCC333"/>
-              <w:left w:val="single" w:sz="4" w:space="0" w:color="FCC333"/>
-              <w:bottom w:val="single" w:sz="4" w:space="0" w:color="FCC333"/>
-              <w:right w:val="single" w:sz="4" w:space="0" w:color="FCC333"/>
-            </w:tcBorders>
-            <w:shd w:val="clear" w:color="auto" w:fill="FBC333"/>
+              <w:top w:val="single" w:sz="4" w:space="0" w:color="auto"/>
+              <w:left w:val="single" w:sz="4" w:space="0" w:color="auto"/>
+              <w:bottom w:val="single" w:sz="4" w:space="0" w:color="auto"/>
+            </w:tcBorders>
+            <w:shd w:val="clear" w:color="auto" w:fill="FFD1DC"/>
             <w:vAlign w:val="center"/>
           </w:tcPr>
           <w:p>
@@ -652,10 +628,9 @@
           <w:tcPr>
             <w:tcW w:w="7977" w:type="dxa"/>
             <w:tcBorders>
-              <w:top w:val="single" w:sz="4" w:space="0" w:color="FCC333"/>
-              <w:left w:val="single" w:sz="4" w:space="0" w:color="FCC333"/>
-              <w:bottom w:val="single" w:sz="4" w:space="0" w:color="FCC333"/>
-              <w:right w:val="single" w:sz="4" w:space="0" w:color="FCC333"/>
+              <w:top w:val="single" w:sz="4" w:space="0" w:color="auto"/>
+              <w:bottom w:val="single" w:sz="4" w:space="0" w:color="auto"/>
+              <w:right w:val="single" w:sz="4" w:space="0" w:color="auto"/>
             </w:tcBorders>
             <w:vAlign w:val="center"/>
           </w:tcPr>
@@ -678,10 +653,8 @@
           <w:tcPr>
             <w:tcW w:w="3147" w:type="dxa"/>
             <w:tcBorders>
-              <w:top w:val="single" w:sz="4" w:space="0" w:color="FCC333"/>
-              <w:left w:val="nil"/>
-              <w:bottom w:val="single" w:sz="4" w:space="0" w:color="FCC333"/>
-              <w:right w:val="nil"/>
+              <w:top w:val="single" w:sz="4" w:space="0" w:color="auto"/>
+              <w:bottom w:val="single" w:sz="4" w:space="0" w:color="auto"/>
             </w:tcBorders>
             <w:vAlign w:val="center"/>
           </w:tcPr>
@@ -698,10 +671,8 @@
           <w:tcPr>
             <w:tcW w:w="7977" w:type="dxa"/>
             <w:tcBorders>
-              <w:top w:val="single" w:sz="4" w:space="0" w:color="FCC333"/>
-              <w:left w:val="nil"/>
-              <w:bottom w:val="single" w:sz="4" w:space="0" w:color="FCC333"/>
-              <w:right w:val="nil"/>
+              <w:top w:val="single" w:sz="4" w:space="0" w:color="auto"/>
+              <w:bottom w:val="single" w:sz="4" w:space="0" w:color="auto"/>
             </w:tcBorders>
             <w:vAlign w:val="center"/>
           </w:tcPr>
@@ -722,12 +693,11 @@
           <w:tcPr>
             <w:tcW w:w="3147" w:type="dxa"/>
             <w:tcBorders>
-              <w:top w:val="single" w:sz="4" w:space="0" w:color="FCC333"/>
-              <w:left w:val="single" w:sz="4" w:space="0" w:color="FCC333"/>
-              <w:bottom w:val="single" w:sz="4" w:space="0" w:color="FCC333"/>
-              <w:right w:val="single" w:sz="4" w:space="0" w:color="FCC333"/>
-            </w:tcBorders>
-            <w:shd w:val="clear" w:color="auto" w:fill="FBC333"/>
+              <w:top w:val="single" w:sz="4" w:space="0" w:color="auto"/>
+              <w:left w:val="single" w:sz="4" w:space="0" w:color="auto"/>
+              <w:bottom w:val="single" w:sz="4" w:space="0" w:color="auto"/>
+            </w:tcBorders>
+            <w:shd w:val="clear" w:color="auto" w:fill="AFCBFF"/>
             <w:vAlign w:val="center"/>
           </w:tcPr>
           <w:p>
@@ -750,10 +720,9 @@
           <w:tcPr>
             <w:tcW w:w="7977" w:type="dxa"/>
             <w:tcBorders>
-              <w:top w:val="single" w:sz="4" w:space="0" w:color="FCC333"/>
-              <w:left w:val="single" w:sz="4" w:space="0" w:color="FCC333"/>
-              <w:bottom w:val="single" w:sz="4" w:space="0" w:color="FCC333"/>
-              <w:right w:val="single" w:sz="4" w:space="0" w:color="FCC333"/>
+              <w:top w:val="single" w:sz="4" w:space="0" w:color="auto"/>
+              <w:bottom w:val="single" w:sz="4" w:space="0" w:color="auto"/>
+              <w:right w:val="single" w:sz="4" w:space="0" w:color="auto"/>
             </w:tcBorders>
             <w:vAlign w:val="center"/>
           </w:tcPr>
@@ -775,10 +744,8 @@
           <w:tcPr>
             <w:tcW w:w="3147" w:type="dxa"/>
             <w:tcBorders>
-              <w:top w:val="single" w:sz="4" w:space="0" w:color="FCC333"/>
-              <w:left w:val="nil"/>
-              <w:bottom w:val="single" w:sz="4" w:space="0" w:color="F2EA7F"/>
-              <w:right w:val="nil"/>
+              <w:top w:val="single" w:sz="4" w:space="0" w:color="auto"/>
+              <w:bottom w:val="single" w:sz="4" w:space="0" w:color="auto"/>
             </w:tcBorders>
             <w:vAlign w:val="center"/>
           </w:tcPr>
@@ -795,10 +762,8 @@
           <w:tcPr>
             <w:tcW w:w="7977" w:type="dxa"/>
             <w:tcBorders>
-              <w:top w:val="single" w:sz="4" w:space="0" w:color="FCC333"/>
-              <w:left w:val="nil"/>
-              <w:bottom w:val="single" w:sz="4" w:space="0" w:color="FEE873"/>
-              <w:right w:val="nil"/>
+              <w:top w:val="single" w:sz="4" w:space="0" w:color="auto"/>
+              <w:bottom w:val="single" w:sz="4" w:space="0" w:color="auto"/>
             </w:tcBorders>
             <w:vAlign w:val="center"/>
           </w:tcPr>
@@ -819,12 +784,11 @@
           <w:tcPr>
             <w:tcW w:w="3147" w:type="dxa"/>
             <w:tcBorders>
-              <w:top w:val="single" w:sz="4" w:space="0" w:color="F2EA7F"/>
-              <w:left w:val="single" w:sz="4" w:space="0" w:color="F2EA7F"/>
-              <w:bottom w:val="single" w:sz="4" w:space="0" w:color="F2EA7F"/>
-              <w:right w:val="single" w:sz="4" w:space="0" w:color="FEE873"/>
-            </w:tcBorders>
-            <w:shd w:val="clear" w:color="auto" w:fill="FEE773"/>
+              <w:top w:val="single" w:sz="4" w:space="0" w:color="auto"/>
+              <w:left w:val="single" w:sz="4" w:space="0" w:color="auto"/>
+              <w:bottom w:val="single" w:sz="4" w:space="0" w:color="auto"/>
+            </w:tcBorders>
+            <w:shd w:val="clear" w:color="auto" w:fill="D4A5A5"/>
             <w:vAlign w:val="center"/>
           </w:tcPr>
           <w:p>
@@ -847,10 +811,9 @@
           <w:tcPr>
             <w:tcW w:w="7977" w:type="dxa"/>
             <w:tcBorders>
-              <w:top w:val="single" w:sz="4" w:space="0" w:color="FEE873"/>
-              <w:left w:val="single" w:sz="4" w:space="0" w:color="FEE873"/>
-              <w:bottom w:val="single" w:sz="4" w:space="0" w:color="FEE873"/>
-              <w:right w:val="single" w:sz="4" w:space="0" w:color="FEE873"/>
+              <w:top w:val="single" w:sz="4" w:space="0" w:color="auto"/>
+              <w:bottom w:val="single" w:sz="4" w:space="0" w:color="auto"/>
+              <w:right w:val="single" w:sz="4" w:space="0" w:color="auto"/>
             </w:tcBorders>
             <w:vAlign w:val="center"/>
           </w:tcPr>
@@ -873,10 +836,8 @@
           <w:tcPr>
             <w:tcW w:w="3147" w:type="dxa"/>
             <w:tcBorders>
-              <w:top w:val="single" w:sz="4" w:space="0" w:color="F2EA7F"/>
-              <w:left w:val="nil"/>
-              <w:bottom w:val="single" w:sz="4" w:space="0" w:color="C9B9E7"/>
-              <w:right w:val="nil"/>
+              <w:top w:val="single" w:sz="4" w:space="0" w:color="auto"/>
+              <w:bottom w:val="single" w:sz="4" w:space="0" w:color="auto"/>
             </w:tcBorders>
             <w:vAlign w:val="center"/>
           </w:tcPr>
@@ -893,10 +854,8 @@
           <w:tcPr>
             <w:tcW w:w="7977" w:type="dxa"/>
             <w:tcBorders>
-              <w:top w:val="single" w:sz="4" w:space="0" w:color="FEE873"/>
-              <w:left w:val="nil"/>
-              <w:bottom w:val="single" w:sz="4" w:space="0" w:color="C9B9E7"/>
-              <w:right w:val="nil"/>
+              <w:top w:val="single" w:sz="4" w:space="0" w:color="auto"/>
+              <w:bottom w:val="single" w:sz="4" w:space="0" w:color="auto"/>
             </w:tcBorders>
             <w:vAlign w:val="center"/>
           </w:tcPr>
@@ -917,12 +876,11 @@
           <w:tcPr>
             <w:tcW w:w="3147" w:type="dxa"/>
             <w:tcBorders>
-              <w:top w:val="single" w:sz="4" w:space="0" w:color="C9B9E7"/>
-              <w:left w:val="single" w:sz="4" w:space="0" w:color="C9B9E7"/>
-              <w:bottom w:val="single" w:sz="4" w:space="0" w:color="C9B9E7"/>
-              <w:right w:val="single" w:sz="4" w:space="0" w:color="C9B9E7"/>
-            </w:tcBorders>
-            <w:shd w:val="clear" w:color="auto" w:fill="C9B9E7"/>
+              <w:top w:val="single" w:sz="4" w:space="0" w:color="auto"/>
+              <w:left w:val="single" w:sz="4" w:space="0" w:color="auto"/>
+              <w:bottom w:val="single" w:sz="4" w:space="0" w:color="auto"/>
+            </w:tcBorders>
+            <w:shd w:val="clear" w:color="auto" w:fill="C5E1A5"/>
             <w:vAlign w:val="center"/>
           </w:tcPr>
           <w:p>
@@ -945,10 +903,9 @@
           <w:tcPr>
             <w:tcW w:w="7977" w:type="dxa"/>
             <w:tcBorders>
-              <w:top w:val="single" w:sz="4" w:space="0" w:color="C9B9E7"/>
-              <w:left w:val="single" w:sz="4" w:space="0" w:color="C9B9E7"/>
-              <w:bottom w:val="single" w:sz="4" w:space="0" w:color="C9B9E7"/>
-              <w:right w:val="single" w:sz="4" w:space="0" w:color="C9B9E7"/>
+              <w:top w:val="single" w:sz="4" w:space="0" w:color="auto"/>
+              <w:bottom w:val="single" w:sz="4" w:space="0" w:color="auto"/>
+              <w:right w:val="single" w:sz="4" w:space="0" w:color="auto"/>
             </w:tcBorders>
             <w:vAlign w:val="center"/>
           </w:tcPr>
@@ -969,10 +926,8 @@
           <w:tcPr>
             <w:tcW w:w="3147" w:type="dxa"/>
             <w:tcBorders>
-              <w:top w:val="single" w:sz="4" w:space="0" w:color="C9B9E7"/>
-              <w:left w:val="nil"/>
-              <w:bottom w:val="single" w:sz="4" w:space="0" w:color="253240"/>
-              <w:right w:val="nil"/>
+              <w:top w:val="single" w:sz="4" w:space="0" w:color="auto"/>
+              <w:bottom w:val="single" w:sz="4" w:space="0" w:color="auto"/>
             </w:tcBorders>
             <w:vAlign w:val="center"/>
           </w:tcPr>
@@ -989,10 +944,8 @@
           <w:tcPr>
             <w:tcW w:w="7977" w:type="dxa"/>
             <w:tcBorders>
-              <w:top w:val="single" w:sz="4" w:space="0" w:color="C9B9E7"/>
-              <w:left w:val="nil"/>
-              <w:bottom w:val="single" w:sz="4" w:space="0" w:color="253240"/>
-              <w:right w:val="nil"/>
+              <w:top w:val="single" w:sz="4" w:space="0" w:color="auto"/>
+              <w:bottom w:val="single" w:sz="4" w:space="0" w:color="auto"/>
             </w:tcBorders>
             <w:vAlign w:val="center"/>
           </w:tcPr>
@@ -1013,12 +966,11 @@
           <w:tcPr>
             <w:tcW w:w="3147" w:type="dxa"/>
             <w:tcBorders>
-              <w:top w:val="single" w:sz="4" w:space="0" w:color="253240"/>
-              <w:left w:val="single" w:sz="4" w:space="0" w:color="253240"/>
-              <w:bottom w:val="single" w:sz="4" w:space="0" w:color="253240"/>
-              <w:right w:val="single" w:sz="4" w:space="0" w:color="253240"/>
-            </w:tcBorders>
-            <w:shd w:val="clear" w:color="auto" w:fill="253341"/>
+              <w:top w:val="single" w:sz="4" w:space="0" w:color="auto"/>
+              <w:left w:val="single" w:sz="4" w:space="0" w:color="auto"/>
+              <w:bottom w:val="single" w:sz="4" w:space="0" w:color="auto"/>
+            </w:tcBorders>
+            <w:shd w:val="clear" w:color="auto" w:fill="7AA3E5"/>
             <w:vAlign w:val="center"/>
           </w:tcPr>
           <w:p>
@@ -1031,7 +983,6 @@
             <w:r>
               <w:rPr>
                 <w:rFonts w:cs="Times New Roman (Cuerpo en alfa"/>
-                <w:color w:val="FFFFFF" w:themeColor="background1"/>
               </w:rPr>
               <w:t>Producto(s) y resultados esperados:</w:t>
             </w:r>
@@ -1041,10 +992,118 @@
           <w:tcPr>
             <w:tcW w:w="7977" w:type="dxa"/>
             <w:tcBorders>
-              <w:top w:val="single" w:sz="4" w:space="0" w:color="253240"/>
-              <w:left w:val="single" w:sz="4" w:space="0" w:color="253240"/>
-              <w:bottom w:val="single" w:sz="4" w:space="0" w:color="253240"/>
-              <w:right w:val="single" w:sz="4" w:space="0" w:color="253240"/>
+              <w:top w:val="single" w:sz="4" w:space="0" w:color="auto"/>
+              <w:bottom w:val="single" w:sz="4" w:space="0" w:color="auto"/>
+              <w:right w:val="single" w:sz="4" w:space="0" w:color="auto"/>
+            </w:tcBorders>
+            <w:vAlign w:val="center"/>
+          </w:tcPr>
+          <w:p>
+            <w:pPr>
+              <w:rPr>
+                <w:rFonts w:ascii="Myriad Pro Light" w:hAnsi="Myriad Pro Light" w:cs="Times New Roman (Cuerpo en alfa"/>
+              </w:rPr>
+            </w:pPr>
+          </w:p>
+        </w:tc>
+      </w:tr>
+      <w:tr>
+        <w:trPr>
+          <w:trHeight w:val="309"/>
+        </w:trPr>
+        <w:tc>
+          <w:tcPr>
+            <w:tcW w:w="3147" w:type="dxa"/>
+            <w:tcBorders>
+              <w:top w:val="single" w:sz="4" w:space="0" w:color="auto"/>
+              <w:bottom w:val="single" w:sz="4" w:space="0" w:color="auto"/>
+            </w:tcBorders>
+            <w:shd w:val="clear" w:color="auto" w:fill="auto"/>
+            <w:vAlign w:val="center"/>
+          </w:tcPr>
+          <w:p>
+            <w:pPr>
+              <w:rPr>
+                <w:rFonts w:cs="Times New Roman (Cuerpo en alfa"/>
+                <w:color w:val="FFFFFF" w:themeColor="background1"/>
+              </w:rPr>
+            </w:pPr>
+          </w:p>
+        </w:tc>
+        <w:tc>
+          <w:tcPr>
+            <w:tcW w:w="7977" w:type="dxa"/>
+            <w:tcBorders>
+              <w:top w:val="single" w:sz="4" w:space="0" w:color="auto"/>
+              <w:bottom w:val="single" w:sz="4" w:space="0" w:color="auto"/>
+            </w:tcBorders>
+            <w:shd w:val="clear" w:color="auto" w:fill="auto"/>
+            <w:vAlign w:val="center"/>
+          </w:tcPr>
+          <w:p>
+            <w:pPr>
+              <w:rPr>
+                <w:rFonts w:ascii="Myriad Pro Light" w:hAnsi="Myriad Pro Light" w:cs="Times New Roman (Cuerpo en alfa"/>
+              </w:rPr>
+            </w:pPr>
+          </w:p>
+        </w:tc>
+      </w:tr>
+      <w:tr>
+        <w:trPr>
+          <w:trHeight w:val="567"/>
+        </w:trPr>
+        <w:tc>
+          <w:tcPr>
+            <w:tcW w:w="3147" w:type="dxa"/>
+            <w:tcBorders>
+              <w:top w:val="single" w:sz="4" w:space="0" w:color="auto"/>
+              <w:left w:val="single" w:sz="4" w:space="0" w:color="auto"/>
+              <w:bottom w:val="single" w:sz="4" w:space="0" w:color="auto"/>
+            </w:tcBorders>
+            <w:shd w:val="clear" w:color="auto" w:fill="F7CAAC" w:themeFill="accent2" w:themeFillTint="66"/>
+            <w:vAlign w:val="center"/>
+          </w:tcPr>
+          <w:p>
+            <w:pPr>
+              <w:rPr>
+                <w:rFonts w:cs="Times New Roman (Cuerpo en alfa"/>
+                <w:color w:val="FFFFFF" w:themeColor="background1"/>
+              </w:rPr>
+            </w:pPr>
+            <w:r>
+              <w:rPr>
+                <w:rFonts w:cs="Times New Roman (Cuerpo en alfa"/>
+              </w:rPr>
+              <w:t>Palabras clave</w:t>
+            </w:r>
+            <w:r>
+              <w:rPr>
+                <w:rFonts w:cs="Times New Roman (Cuerpo en alfa"/>
+              </w:rPr>
+              <w:t xml:space="preserve"> sobre </w:t>
+            </w:r>
+            <w:r>
+              <w:rPr>
+                <w:rFonts w:cs="Times New Roman (Cuerpo en alfa"/>
+              </w:rPr>
+              <w:t xml:space="preserve">el </w:t>
+            </w:r>
+            <w:r>
+              <w:rPr>
+                <w:rFonts w:cs="Times New Roman (Cuerpo en alfa"/>
+              </w:rPr>
+              <w:t>proyecto:</w:t>
+            </w:r>
+          </w:p>
+        </w:tc>
+        <w:tc>
+          <w:tcPr>
+            <w:tcW w:w="7977" w:type="dxa"/>
+            <w:tcBorders>
+              <w:top w:val="single" w:sz="4" w:space="0" w:color="auto"/>
+              <w:bottom w:val="single" w:sz="4" w:space="0" w:color="auto"/>
+              <w:right w:val="single" w:sz="4" w:space="0" w:color="auto"/>
             </w:tcBorders>
             <w:vAlign w:val="center"/>
           </w:tcPr>
@@ -2273,7 +2332,6 @@
   <w:style w:type="character" w:default="1" w:styleId="Fuentedeprrafopredeter">
     <w:name w:val="Default Paragraph Font"/>
     <w:uiPriority w:val="1"/>
-    <w:semiHidden/>
     <w:unhideWhenUsed/>
   </w:style>
   <w:style w:type="table" w:default="1" w:styleId="Tablanormal">

</xml_diff>